<commit_message>
generowanie docx z nagluwek stopka i nr strony, wyswietlanie w programie wszystkie tablice
</commit_message>
<xml_diff>
--- a/generator_schematow_jednokreskowych_ogolny/dokument_schematy.docx
+++ b/generator_schematow_jednokreskowych_ogolny/dokument_schematy.docx
@@ -53,7 +53,7 @@
         <w:br/>
       </w:r>
       <w:r>
-        <w:t>Przewód kablowy zasilający : 1.5 mm²</w:t>
+        <w:t>Przewód kablowy zasilający : 2.5 mm²</w:t>
         <w:br/>
       </w:r>
       <w:r>
@@ -61,7 +61,7 @@
         <w:br/>
       </w:r>
       <w:r>
-        <w:t>Zabezpieczenie typu 'S' C 3-polowe 2A</w:t>
+        <w:t>Zabezpieczenie typu 'S' C 3-polowe 6A</w:t>
         <w:br/>
       </w:r>
     </w:p>
@@ -121,7 +121,7 @@
         <w:br/>
       </w:r>
       <w:r>
-        <w:t>Przewód kablowy zasilający : 1.5 mm²</w:t>
+        <w:t>Przewód kablowy zasilający : 2.5 mm²</w:t>
         <w:br/>
       </w:r>
       <w:r>
@@ -129,7 +129,7 @@
         <w:br/>
       </w:r>
       <w:r>
-        <w:t>Zabezpieczenie typu 'S' C 3-polowe 2A</w:t>
+        <w:t>Zabezpieczenie typu 'S' C 3-polowe 6A</w:t>
         <w:br/>
       </w:r>
     </w:p>

</xml_diff>

<commit_message>
pobieranie przez generator schematow podpiecia plikow z danymi z innych katlogow
</commit_message>
<xml_diff>
--- a/generator_schematow_jednokreskowych_ogolny/dokument_schematy.docx
+++ b/generator_schematow_jednokreskowych_ogolny/dokument_schematy.docx
@@ -49,19 +49,19 @@
         <w:br/>
       </w:r>
       <w:r>
-        <w:t>Przekładniki : 100/5, okno 36, moc 1 VA</w:t>
+        <w:t>Przekładniki : SCT03TS | 150 | 5 | 1</w:t>
         <w:br/>
       </w:r>
       <w:r>
-        <w:t>Przewód kablowy zasilający : 4 mm²</w:t>
+        <w:t>Przewód kablowy zasilający : 2.5 mm2</w:t>
         <w:br/>
       </w:r>
       <w:r>
-        <w:t>Przewód kablowy sterowniczy : 7x0.5 mm²</w:t>
+        <w:t>Przewód kablowy sterowniczy : 7xBit500 | 7G | 7x4mm2</w:t>
         <w:br/>
       </w:r>
       <w:r>
-        <w:t>Zabezpieczenie typu 'S' C 3-polowe 2A</w:t>
+        <w:t>Zabezpieczenie wkładki Gg 2A</w:t>
         <w:br/>
       </w:r>
     </w:p>
@@ -117,19 +117,19 @@
         <w:br/>
       </w:r>
       <w:r>
-        <w:t>Przekładniki : 100/5, okno 36, moc 1 VA</w:t>
+        <w:t>Przekładniki : SCT03TS | 150 | 5 | 1</w:t>
         <w:br/>
       </w:r>
       <w:r>
-        <w:t>Przewód kablowy zasilający : 4 mm²</w:t>
+        <w:t>Przewód kablowy zasilający : 2.5 mm2</w:t>
         <w:br/>
       </w:r>
       <w:r>
-        <w:t>Przewód kablowy sterowniczy : 7x0.5 mm²</w:t>
+        <w:t>Przewód kablowy sterowniczy : 7xBit500 | 7G | 7x4mm2</w:t>
         <w:br/>
       </w:r>
       <w:r>
-        <w:t>Zabezpieczenie typu 'S' C 3-polowe 2A</w:t>
+        <w:t>Zabezpieczenie wkładki Gg 2A</w:t>
         <w:br/>
       </w:r>
     </w:p>

</xml_diff>